<commit_message>
Pievienots dokuments un uzlabojumi
Tiek pievienots "Programmatūras projektējums" dokuments un ierakstīti daži jauni teikumi iepriekš pievienotajam dokumentam - "Projekta idejas un prasības".
</commit_message>
<xml_diff>
--- a/Projekta iedejas un prasibas.docx
+++ b/Projekta iedejas un prasibas.docx
@@ -353,52 +353,7 @@
           <w:szCs w:val="24"/>
           <w:lang w:val="lv-LV"/>
         </w:rPr>
-        <w:t xml:space="preserve">Spēlētājs izvēlas </w:t>
-      </w:r>
-      <w:r>
-        <w:rPr>
-          <w:rFonts w:ascii="Arial" w:hAnsi="Arial" w:cs="Arial"/>
-          <w:sz w:val="24"/>
-          <w:szCs w:val="24"/>
-          <w:lang w:val="lv-LV"/>
-        </w:rPr>
-        <w:t>grūtības pakāpi</w:t>
-      </w:r>
-      <w:r>
-        <w:rPr>
-          <w:rFonts w:ascii="Arial" w:hAnsi="Arial" w:cs="Arial"/>
-          <w:sz w:val="24"/>
-          <w:szCs w:val="24"/>
-          <w:lang w:val="lv-LV"/>
-        </w:rPr>
-        <w:t xml:space="preserve"> ierakstos </w:t>
-      </w:r>
-      <w:r>
-        <w:rPr>
-          <w:rFonts w:ascii="Arial" w:hAnsi="Arial" w:cs="Arial"/>
-          <w:sz w:val="24"/>
-          <w:szCs w:val="24"/>
-          <w:lang w:val="lv-LV"/>
-        </w:rPr>
-        <w:t>pakāpes</w:t>
-      </w:r>
-      <w:r>
-        <w:rPr>
-          <w:rFonts w:ascii="Arial" w:hAnsi="Arial" w:cs="Arial"/>
-          <w:sz w:val="24"/>
-          <w:szCs w:val="24"/>
-          <w:lang w:val="lv-LV"/>
-        </w:rPr>
-        <w:t xml:space="preserve"> doto skaitli</w:t>
-      </w:r>
-      <w:r>
-        <w:rPr>
-          <w:rFonts w:ascii="Arial" w:hAnsi="Arial" w:cs="Arial"/>
-          <w:sz w:val="24"/>
-          <w:szCs w:val="24"/>
-          <w:lang w:val="lv-LV"/>
-        </w:rPr>
-        <w:t>:</w:t>
+        <w:t>Spēlētājs izvēlas grūtības pakāpi ierakstos pakāpes doto skaitli:</w:t>
       </w:r>
     </w:p>
     <w:p>
@@ -488,7 +443,43 @@
           <w:szCs w:val="24"/>
           <w:lang w:val="lv-LV"/>
         </w:rPr>
-        <w:t>Katrs jautājums tiek nummurēts;</w:t>
+        <w:t>Katrs jautājums tiek nummurēts</w:t>
+      </w:r>
+      <w:r>
+        <w:rPr>
+          <w:rFonts w:ascii="Arial" w:hAnsi="Arial" w:cs="Arial"/>
+          <w:sz w:val="24"/>
+          <w:szCs w:val="24"/>
+          <w:lang w:val="lv-LV"/>
+        </w:rPr>
+        <w:t xml:space="preserve"> un atrodas apāk</w:t>
+      </w:r>
+      <w:r>
+        <w:rPr>
+          <w:rFonts w:ascii="Arial" w:hAnsi="Arial" w:cs="Arial"/>
+          <w:sz w:val="24"/>
+          <w:szCs w:val="24"/>
+          <w:lang w:val="lv-LV"/>
+        </w:rPr>
+        <w:t>š</w:t>
+      </w:r>
+      <w:r>
+        <w:rPr>
+          <w:rFonts w:ascii="Arial" w:hAnsi="Arial" w:cs="Arial"/>
+          <w:sz w:val="24"/>
+          <w:szCs w:val="24"/>
+          <w:lang w:val="lv-LV"/>
+        </w:rPr>
+        <w:t>ā iepriekšējam jautājumam. Jautājumi veido kolonnu</w:t>
+      </w:r>
+      <w:r>
+        <w:rPr>
+          <w:rFonts w:ascii="Arial" w:hAnsi="Arial" w:cs="Arial"/>
+          <w:sz w:val="24"/>
+          <w:szCs w:val="24"/>
+          <w:lang w:val="lv-LV"/>
+        </w:rPr>
+        <w:t>;</w:t>
       </w:r>
     </w:p>
     <w:p>
@@ -627,6 +618,30 @@
           <w:lang w:val="lv-LV"/>
         </w:rPr>
         <w:t>;</w:t>
+      </w:r>
+    </w:p>
+    <w:p>
+      <w:pPr>
+        <w:pStyle w:val="ListParagraph"/>
+        <w:numPr>
+          <w:ilvl w:val="0"/>
+          <w:numId w:val="1"/>
+        </w:numPr>
+        <w:rPr>
+          <w:rFonts w:ascii="Arial" w:hAnsi="Arial" w:cs="Arial"/>
+          <w:sz w:val="24"/>
+          <w:szCs w:val="24"/>
+          <w:lang w:val="lv-LV"/>
+        </w:rPr>
+      </w:pPr>
+      <w:r>
+        <w:rPr>
+          <w:rFonts w:ascii="Arial" w:hAnsi="Arial" w:cs="Arial"/>
+          <w:sz w:val="24"/>
+          <w:szCs w:val="24"/>
+          <w:lang w:val="lv-LV"/>
+        </w:rPr>
+        <w:t>Viens pareizi atbildēts jautājums sniedz 1 punktu, bet punkti netiek zaudēti, ja ir atbildēts nepareizi;</w:t>
       </w:r>
     </w:p>
     <w:p>

</xml_diff>